<commit_message>
Correcciones Resolucion TP 3
</commit_message>
<xml_diff>
--- a/Resolucion TP Tres - UTN.docx
+++ b/Resolucion TP Tres - UTN.docx
@@ -19,71 +19,38 @@
         <w:t xml:space="preserve">: </w:t>
       </w:r>
       <w:r>
-        <w:t xml:space="preserve">introducción a la programación </w:t>
-      </w:r>
-      <w:proofErr w:type="gramStart"/>
-      <w:r>
-        <w:t>orientada  a</w:t>
-      </w:r>
-      <w:proofErr w:type="gramEnd"/>
-      <w:r>
-        <w:t xml:space="preserve"> objetos</w:t>
+        <w:t>introducción a la programación orientada  a objetos</w:t>
       </w:r>
     </w:p>
     <w:p/>
     <w:p>
       <w:r>
-        <w:t xml:space="preserve">Kata 1: en este kata debemos crear una clase Estudiante con los atributos nombre, apellido, curso y calificación, con 3 métodos uno para mostrar la información del estudiante, otro para subir la calificación y otro para bajar la calificación, los dos últimos debían recibir un parámetro “puntos”. Luego desde el </w:t>
-      </w:r>
-      <w:proofErr w:type="spellStart"/>
-      <w:r>
-        <w:t>main</w:t>
-      </w:r>
-      <w:proofErr w:type="spellEnd"/>
-      <w:r>
-        <w:t xml:space="preserve"> debíamos crear un objeto estudiante con los atributos y utilizar sus métodos.</w:t>
-      </w:r>
-    </w:p>
-    <w:p>
-      <w:proofErr w:type="spellStart"/>
-      <w:r>
-        <w:t>Codigo</w:t>
-      </w:r>
-      <w:proofErr w:type="spellEnd"/>
-      <w:r>
-        <w:t>:</w:t>
+        <w:t>Ejercicio</w:t>
       </w:r>
       <w:r>
-        <w:br/>
-        <w:t xml:space="preserve">Parte 1: </w:t>
+        <w:t xml:space="preserve"> 1: en este </w:t>
       </w:r>
-      <w:proofErr w:type="spellStart"/>
       <w:r>
-        <w:t>Declaracion</w:t>
+        <w:t>ejercicio</w:t>
       </w:r>
-      <w:proofErr w:type="spellEnd"/>
       <w:r>
-        <w:t xml:space="preserve"> de atributos y </w:t>
-      </w:r>
-      <w:proofErr w:type="spellStart"/>
-      <w:r>
-        <w:t>metodos</w:t>
-      </w:r>
-      <w:proofErr w:type="spellEnd"/>
-      <w:r>
-        <w:t xml:space="preserve"> </w:t>
-      </w:r>
-      <w:proofErr w:type="spellStart"/>
-      <w:r>
-        <w:t>getter</w:t>
-      </w:r>
-      <w:proofErr w:type="spellEnd"/>
-      <w:r>
-        <w:t xml:space="preserve"> y setter.</w:t>
+        <w:t xml:space="preserve"> debemos crear una clase Estudiante con los atributos nombre, apellido, curso y calificación, con 3 métodos uno para mostrar la información del estudiante, otro para subir la calificación y otro para bajar la calificación, los dos últimos debían recibir un parámetro “puntos”. Luego desde el main debíamos crear un objeto estudiante con los atributos y utilizar sus métodos.</w:t>
       </w:r>
     </w:p>
     <w:p>
       <w:r>
+        <w:t>Codigo:</w:t>
+      </w:r>
+      <w:r>
+        <w:br/>
+        <w:t>Parte 1: Declaracion de atributos y metodos getter y setter.</w:t>
+      </w:r>
+    </w:p>
+    <w:p>
+      <w:r>
+        <w:rPr>
+          <w:noProof/>
+        </w:rPr>
         <w:drawing>
           <wp:inline distT="0" distB="0" distL="0" distR="0" wp14:anchorId="1DDEA638" wp14:editId="0FECE328">
             <wp:extent cx="4301337" cy="4810679"/>
@@ -133,6 +100,9 @@
         <w:br/>
       </w:r>
       <w:r>
+        <w:rPr>
+          <w:noProof/>
+        </w:rPr>
         <w:drawing>
           <wp:inline distT="0" distB="0" distL="0" distR="0" wp14:anchorId="4731C2E3" wp14:editId="2C95F6D2">
             <wp:extent cx="5400040" cy="1196340"/>
@@ -171,19 +141,15 @@
       </w:r>
       <w:r>
         <w:br/>
-      </w:r>
-      <w:proofErr w:type="spellStart"/>
-      <w:r>
-        <w:t>Main</w:t>
-      </w:r>
-      <w:proofErr w:type="spellEnd"/>
-      <w:r>
-        <w:t>:</w:t>
+        <w:t>Main:</w:t>
       </w:r>
       <w:r>
         <w:br/>
       </w:r>
       <w:r>
+        <w:rPr>
+          <w:noProof/>
+        </w:rPr>
         <w:drawing>
           <wp:inline distT="0" distB="0" distL="0" distR="0" wp14:anchorId="661C3E1B" wp14:editId="1ACB532B">
             <wp:extent cx="5400040" cy="2437130"/>
@@ -229,6 +195,9 @@
         <w:br/>
       </w:r>
       <w:r>
+        <w:rPr>
+          <w:noProof/>
+        </w:rPr>
         <w:drawing>
           <wp:inline distT="0" distB="0" distL="0" distR="0" wp14:anchorId="2E29AA3C" wp14:editId="075F53B5">
             <wp:extent cx="3124636" cy="2324424"/>
@@ -274,17 +243,21 @@
     <w:p>
       <w:r>
         <w:lastRenderedPageBreak/>
-        <w:t>Kata 2:  en este kata debíamos crear una clase mascota con nombre, especia y edad como atributos, luego crear dos métodos uno para mostrar la información de la mascota y otro para envejecer la mascota un año.</w:t>
+        <w:t>Ejercicio</w:t>
+      </w:r>
+      <w:r>
+        <w:t xml:space="preserve"> 2:  en e</w:t>
+      </w:r>
+      <w:r>
+        <w:t>jercicio</w:t>
+      </w:r>
+      <w:r>
+        <w:t xml:space="preserve"> kata debíamos crear una clase mascota con nombre, especia y edad como atributos, luego crear dos métodos uno para mostrar la información de la mascota y otro para envejecer la mascota un año.</w:t>
       </w:r>
     </w:p>
     <w:p>
-      <w:proofErr w:type="spellStart"/>
       <w:r>
-        <w:t>Codigo</w:t>
-      </w:r>
-      <w:proofErr w:type="spellEnd"/>
-      <w:r>
-        <w:t>:</w:t>
+        <w:t>Codigo:</w:t>
       </w:r>
     </w:p>
     <w:p>
@@ -295,6 +268,9 @@
         <w:br/>
       </w:r>
       <w:r>
+        <w:rPr>
+          <w:noProof/>
+        </w:rPr>
         <w:drawing>
           <wp:inline distT="0" distB="0" distL="0" distR="0" wp14:anchorId="4F3A467E" wp14:editId="7CD5DEE9">
             <wp:extent cx="5400040" cy="4191635"/>
@@ -333,18 +309,16 @@
       </w:r>
     </w:p>
     <w:p>
-      <w:proofErr w:type="spellStart"/>
       <w:r>
-        <w:t>Main</w:t>
-      </w:r>
-      <w:proofErr w:type="spellEnd"/>
-      <w:r>
-        <w:t>:</w:t>
+        <w:t>Main:</w:t>
       </w:r>
       <w:r>
         <w:br/>
       </w:r>
       <w:r>
+        <w:rPr>
+          <w:noProof/>
+        </w:rPr>
         <w:drawing>
           <wp:inline distT="0" distB="0" distL="0" distR="0" wp14:anchorId="664E8722" wp14:editId="033483B1">
             <wp:extent cx="4857292" cy="2822187"/>
@@ -391,6 +365,9 @@
         <w:br/>
       </w:r>
       <w:r>
+        <w:rPr>
+          <w:noProof/>
+        </w:rPr>
         <w:drawing>
           <wp:inline distT="0" distB="0" distL="0" distR="0" wp14:anchorId="03A22297" wp14:editId="21DED844">
             <wp:extent cx="1676634" cy="1162212"/>
@@ -430,84 +407,21 @@
     </w:p>
     <w:p>
       <w:r>
-        <w:t xml:space="preserve">Kata 3: en este kata debíamos crear </w:t>
-      </w:r>
-      <w:proofErr w:type="gramStart"/>
-      <w:r>
-        <w:t>un clase</w:t>
-      </w:r>
-      <w:proofErr w:type="gramEnd"/>
-      <w:r>
-        <w:t xml:space="preserve"> libro con los atributos </w:t>
-      </w:r>
-      <w:proofErr w:type="spellStart"/>
-      <w:r>
-        <w:t>titulo</w:t>
-      </w:r>
-      <w:proofErr w:type="spellEnd"/>
-      <w:r>
-        <w:t xml:space="preserve">, autor, </w:t>
-      </w:r>
-      <w:proofErr w:type="spellStart"/>
-      <w:r>
-        <w:t>anioPublicacion</w:t>
-      </w:r>
-      <w:proofErr w:type="spellEnd"/>
-      <w:r>
-        <w:t xml:space="preserve"> y un método para mostrar su información. Luego en el </w:t>
-      </w:r>
-      <w:proofErr w:type="spellStart"/>
-      <w:r>
-        <w:t>main</w:t>
-      </w:r>
-      <w:proofErr w:type="spellEnd"/>
-      <w:r>
-        <w:t xml:space="preserve"> debíamos crear un objeto libro primero </w:t>
-      </w:r>
-      <w:proofErr w:type="spellStart"/>
-      <w:r>
-        <w:t>seteandole</w:t>
-      </w:r>
-      <w:proofErr w:type="spellEnd"/>
-      <w:r>
-        <w:t xml:space="preserve"> un </w:t>
-      </w:r>
-      <w:proofErr w:type="spellStart"/>
-      <w:r>
-        <w:t>anioPublicacion</w:t>
-      </w:r>
-      <w:proofErr w:type="spellEnd"/>
-      <w:r>
-        <w:t xml:space="preserve"> </w:t>
+        <w:t>Ejercicio</w:t>
       </w:r>
       <w:r>
-        <w:t xml:space="preserve">invalido y mostrando la información, luego </w:t>
+        <w:t xml:space="preserve"> 3: en este </w:t>
       </w:r>
-      <w:proofErr w:type="spellStart"/>
       <w:r>
-        <w:t>seteandole</w:t>
+        <w:t>ejercicio</w:t>
       </w:r>
-      <w:proofErr w:type="spellEnd"/>
       <w:r>
-        <w:t xml:space="preserve"> un </w:t>
-      </w:r>
-      <w:proofErr w:type="spellStart"/>
-      <w:r>
-        <w:t>anioPublicacion</w:t>
-      </w:r>
-      <w:proofErr w:type="spellEnd"/>
-      <w:r>
-        <w:t xml:space="preserve"> valido y mostrando la información nuevamente.</w:t>
+        <w:t xml:space="preserve"> debíamos crear un clase libro con los atributos titulo, autor, anioPublicacion y un método para mostrar su información. Luego en el main debíamos crear un objeto libro primero seteandole un anioPublicacion invalido y mostrando la información, luego seteandole un anioPublicacion valido y mostrando la información nuevamente.</w:t>
       </w:r>
     </w:p>
     <w:p>
-      <w:proofErr w:type="spellStart"/>
       <w:r>
-        <w:t>Codigo</w:t>
-      </w:r>
-      <w:proofErr w:type="spellEnd"/>
-      <w:r>
-        <w:t xml:space="preserve">: </w:t>
+        <w:t xml:space="preserve">Codigo: </w:t>
       </w:r>
     </w:p>
     <w:p>
@@ -518,6 +432,9 @@
         <w:br/>
       </w:r>
       <w:r>
+        <w:rPr>
+          <w:noProof/>
+        </w:rPr>
         <w:drawing>
           <wp:inline distT="0" distB="0" distL="0" distR="0" wp14:anchorId="24CABADE" wp14:editId="2AE7770B">
             <wp:extent cx="5400040" cy="3613150"/>
@@ -556,19 +473,17 @@
       </w:r>
     </w:p>
     <w:p>
-      <w:proofErr w:type="spellStart"/>
       <w:r>
         <w:lastRenderedPageBreak/>
-        <w:t>Main</w:t>
-      </w:r>
-      <w:proofErr w:type="spellEnd"/>
-      <w:r>
-        <w:t>:</w:t>
+        <w:t>Main:</w:t>
       </w:r>
       <w:r>
         <w:br/>
       </w:r>
       <w:r>
+        <w:rPr>
+          <w:noProof/>
+        </w:rPr>
         <w:drawing>
           <wp:inline distT="0" distB="0" distL="0" distR="0" wp14:anchorId="4D70A82F" wp14:editId="1A8CD1EE">
             <wp:extent cx="5400040" cy="2466340"/>
@@ -614,6 +529,9 @@
         <w:br/>
       </w:r>
       <w:r>
+        <w:rPr>
+          <w:noProof/>
+        </w:rPr>
         <w:drawing>
           <wp:inline distT="0" distB="0" distL="0" distR="0" wp14:anchorId="5A20AB13" wp14:editId="3EB7AEF5">
             <wp:extent cx="2857899" cy="1171739"/>
@@ -667,79 +585,23 @@
     <w:p>
       <w:r>
         <w:lastRenderedPageBreak/>
-        <w:t xml:space="preserve">Kata 4: </w:t>
+        <w:t>Ejercicio</w:t>
       </w:r>
       <w:r>
-        <w:t xml:space="preserve"> en este kata debíamos crear una clase gallina con 3 atributos (</w:t>
+        <w:t xml:space="preserve"> 4: </w:t>
       </w:r>
-      <w:proofErr w:type="spellStart"/>
       <w:r>
-        <w:t>idGallina</w:t>
+        <w:t xml:space="preserve"> en este </w:t>
       </w:r>
-      <w:proofErr w:type="spellEnd"/>
       <w:r>
-        <w:t xml:space="preserve">, edad y </w:t>
+        <w:t>ejercicio</w:t>
       </w:r>
-      <w:proofErr w:type="spellStart"/>
       <w:r>
-        <w:t>huevosPuestos</w:t>
-      </w:r>
-      <w:proofErr w:type="spellEnd"/>
-      <w:r>
-        <w:t xml:space="preserve">), y 3 </w:t>
-      </w:r>
-      <w:proofErr w:type="spellStart"/>
-      <w:proofErr w:type="gramStart"/>
-      <w:r>
-        <w:t>metodos</w:t>
-      </w:r>
-      <w:proofErr w:type="spellEnd"/>
-      <w:r>
-        <w:t>(</w:t>
-      </w:r>
-      <w:proofErr w:type="spellStart"/>
-      <w:proofErr w:type="gramEnd"/>
-      <w:r>
-        <w:t>ponerHuevo</w:t>
-      </w:r>
-      <w:proofErr w:type="spellEnd"/>
-      <w:r>
-        <w:t xml:space="preserve">, envejecer y mostrar estado). Luego desde el </w:t>
-      </w:r>
-      <w:proofErr w:type="spellStart"/>
-      <w:r>
-        <w:t>main</w:t>
-      </w:r>
-      <w:proofErr w:type="spellEnd"/>
-      <w:r>
-        <w:t xml:space="preserve"> debíamos crear dos </w:t>
-      </w:r>
-      <w:proofErr w:type="gramStart"/>
-      <w:r>
-        <w:t>objetos gallina</w:t>
-      </w:r>
-      <w:proofErr w:type="gramEnd"/>
-      <w:r>
-        <w:t xml:space="preserve">, y realizar las acciones de los </w:t>
-      </w:r>
-      <w:proofErr w:type="spellStart"/>
-      <w:r>
-        <w:t>metodos</w:t>
-      </w:r>
-      <w:proofErr w:type="spellEnd"/>
-      <w:r>
-        <w:t xml:space="preserve"> mostrando su estado.</w:t>
+        <w:t xml:space="preserve"> debíamos crear una clase gallina con 3 atributos (idGallina, edad y huevosPuestos), y 3 metodos(ponerHuevo, envejecer y mostrar estado). Luego desde el main debíamos crear dos objetos gallina, y realizar las acciones de los metodos mostrando su estado.</w:t>
       </w:r>
       <w:r>
         <w:br/>
-      </w:r>
-      <w:proofErr w:type="spellStart"/>
-      <w:r>
-        <w:t>Codigo</w:t>
-      </w:r>
-      <w:proofErr w:type="spellEnd"/>
-      <w:r>
-        <w:t>:</w:t>
+        <w:t>Codigo:</w:t>
       </w:r>
       <w:r>
         <w:br/>
@@ -749,6 +611,9 @@
         <w:br/>
       </w:r>
       <w:r>
+        <w:rPr>
+          <w:noProof/>
+        </w:rPr>
         <w:drawing>
           <wp:inline distT="0" distB="0" distL="0" distR="0" wp14:anchorId="05F72B71" wp14:editId="6AD9E3BD">
             <wp:extent cx="5400040" cy="4376420"/>
@@ -787,19 +652,17 @@
       </w:r>
     </w:p>
     <w:p>
-      <w:proofErr w:type="spellStart"/>
       <w:r>
         <w:lastRenderedPageBreak/>
-        <w:t>Main</w:t>
-      </w:r>
-      <w:proofErr w:type="spellEnd"/>
-      <w:r>
-        <w:t>:</w:t>
+        <w:t>Main:</w:t>
       </w:r>
       <w:r>
         <w:br/>
       </w:r>
       <w:r>
+        <w:rPr>
+          <w:noProof/>
+        </w:rPr>
         <w:drawing>
           <wp:inline distT="0" distB="0" distL="0" distR="0" wp14:anchorId="5CD69A4F" wp14:editId="2868E9DC">
             <wp:extent cx="5400040" cy="5138420"/>
@@ -848,6 +711,9 @@
         <w:br/>
       </w:r>
       <w:r>
+        <w:rPr>
+          <w:noProof/>
+        </w:rPr>
         <w:drawing>
           <wp:inline distT="0" distB="0" distL="0" distR="0" wp14:anchorId="76686251" wp14:editId="54B37C11">
             <wp:extent cx="3010320" cy="676369"/>
@@ -892,7 +758,10 @@
         </w:rPr>
       </w:pPr>
       <w:r>
-        <w:t xml:space="preserve">Kata 5: </w:t>
+        <w:t>Ejercicio</w:t>
+      </w:r>
+      <w:r>
+        <w:t xml:space="preserve"> 5: </w:t>
       </w:r>
       <w:r>
         <w:t xml:space="preserve"> </w:t>
@@ -901,102 +770,53 @@
         <w:rPr>
           <w:lang w:val="es-ES"/>
         </w:rPr>
-        <w:t xml:space="preserve">En este kata debíamos crear una clase </w:t>
+        <w:t xml:space="preserve">En este </w:t>
       </w:r>
-      <w:proofErr w:type="spellStart"/>
       <w:r>
         <w:rPr>
           <w:lang w:val="es-ES"/>
         </w:rPr>
-        <w:t>NaveEspacial</w:t>
+        <w:t>ejercicio</w:t>
       </w:r>
-      <w:proofErr w:type="spellEnd"/>
       <w:r>
         <w:rPr>
           <w:lang w:val="es-ES"/>
         </w:rPr>
-        <w:t xml:space="preserve"> con 2 atributos (nombre y combustible), y 4 métodos (despegar, avanzar, </w:t>
+        <w:t xml:space="preserve"> debíamos crear una clase NaveEspacial con 2 atributos (nombre y combustible), y 4 métodos (despegar, avanzar, recargarCombustible y mostrarEstado). Luego desde el main debíamos crear un objeto nave con 50 unidades de combustible, intentar avanzar sin recargar, luego recargar y avanzar, y finalmente mostrar el estado de la nave.</w:t>
       </w:r>
-      <w:proofErr w:type="spellStart"/>
-      <w:r>
+    </w:p>
+    <w:p>
+      <w:pPr>
         <w:rPr>
           <w:lang w:val="es-ES"/>
         </w:rPr>
-        <w:t>recargarCombustible</w:t>
-      </w:r>
-      <w:proofErr w:type="spellEnd"/>
-      <w:r>
+      </w:pPr>
+    </w:p>
+    <w:p>
+      <w:pPr>
         <w:rPr>
           <w:lang w:val="es-ES"/>
         </w:rPr>
-        <w:t xml:space="preserve"> y </w:t>
-      </w:r>
-      <w:proofErr w:type="spellStart"/>
-      <w:r>
+      </w:pPr>
+    </w:p>
+    <w:p>
+      <w:pPr>
         <w:rPr>
           <w:lang w:val="es-ES"/>
         </w:rPr>
-        <w:t>mostrarEstado</w:t>
-      </w:r>
-      <w:proofErr w:type="spellEnd"/>
-      <w:r>
+      </w:pPr>
+    </w:p>
+    <w:p>
+      <w:pPr>
         <w:rPr>
           <w:lang w:val="es-ES"/>
         </w:rPr>
-        <w:t xml:space="preserve">). Luego desde el </w:t>
-      </w:r>
-      <w:proofErr w:type="spellStart"/>
-      <w:r>
-        <w:rPr>
-          <w:lang w:val="es-ES"/>
-        </w:rPr>
-        <w:t>main</w:t>
-      </w:r>
-      <w:proofErr w:type="spellEnd"/>
-      <w:r>
-        <w:rPr>
-          <w:lang w:val="es-ES"/>
-        </w:rPr>
-        <w:t xml:space="preserve"> debíamos crear un objeto nave con 50 unidades de combustible, intentar avanzar sin recargar, luego recargar y avanzar, y finalmente mostrar el estado de la nave.</w:t>
-      </w:r>
+      </w:pPr>
     </w:p>
     <w:p>
-      <w:pPr>
-        <w:rPr>
-          <w:lang w:val="es-ES"/>
-        </w:rPr>
-      </w:pPr>
-    </w:p>
-    <w:p>
-      <w:pPr>
-        <w:rPr>
-          <w:lang w:val="es-ES"/>
-        </w:rPr>
-      </w:pPr>
-    </w:p>
-    <w:p>
-      <w:pPr>
-        <w:rPr>
-          <w:lang w:val="es-ES"/>
-        </w:rPr>
-      </w:pPr>
-    </w:p>
-    <w:p>
-      <w:pPr>
-        <w:rPr>
-          <w:lang w:val="es-ES"/>
-        </w:rPr>
-      </w:pPr>
-    </w:p>
-    <w:p>
-      <w:proofErr w:type="spellStart"/>
       <w:r>
         <w:lastRenderedPageBreak/>
-        <w:t>Codigo</w:t>
-      </w:r>
-      <w:proofErr w:type="spellEnd"/>
-      <w:r>
-        <w:t xml:space="preserve">: </w:t>
+        <w:t xml:space="preserve">Codigo: </w:t>
       </w:r>
     </w:p>
     <w:p>
@@ -1005,28 +825,15 @@
       </w:r>
       <w:r>
         <w:br/>
-        <w:t xml:space="preserve">Atributos y </w:t>
-      </w:r>
-      <w:proofErr w:type="spellStart"/>
-      <w:r>
-        <w:t>metodos</w:t>
-      </w:r>
-      <w:proofErr w:type="spellEnd"/>
-      <w:r>
-        <w:t xml:space="preserve"> </w:t>
-      </w:r>
-      <w:proofErr w:type="spellStart"/>
-      <w:r>
-        <w:t>getter</w:t>
-      </w:r>
-      <w:proofErr w:type="spellEnd"/>
-      <w:r>
-        <w:t xml:space="preserve"> y setter:</w:t>
+        <w:t>Atributos y metodos getter y setter:</w:t>
       </w:r>
       <w:r>
         <w:br/>
       </w:r>
       <w:r>
+        <w:rPr>
+          <w:noProof/>
+        </w:rPr>
         <w:drawing>
           <wp:inline distT="0" distB="0" distL="0" distR="0" wp14:anchorId="4DB8487D" wp14:editId="5AD84CE8">
             <wp:extent cx="5400040" cy="3288665"/>
@@ -1065,17 +872,15 @@
       </w:r>
     </w:p>
     <w:p>
-      <w:proofErr w:type="spellStart"/>
       <w:r>
-        <w:t>Metodos</w:t>
-      </w:r>
-      <w:proofErr w:type="spellEnd"/>
-      <w:r>
-        <w:t xml:space="preserve"> despegar, avanzar, recargar combustible y mostrar estado:</w:t>
+        <w:t>Metodos despegar, avanzar, recargar combustible y mostrar estado:</w:t>
       </w:r>
     </w:p>
     <w:p>
       <w:r>
+        <w:rPr>
+          <w:noProof/>
+        </w:rPr>
         <w:drawing>
           <wp:inline distT="0" distB="0" distL="0" distR="0" wp14:anchorId="24F2881D" wp14:editId="5380679F">
             <wp:extent cx="5400040" cy="2693670"/>
@@ -1118,19 +923,17 @@
     <w:p/>
     <w:p/>
     <w:p>
-      <w:proofErr w:type="spellStart"/>
       <w:r>
         <w:lastRenderedPageBreak/>
-        <w:t>Main</w:t>
-      </w:r>
-      <w:proofErr w:type="spellEnd"/>
-      <w:r>
-        <w:t>:</w:t>
+        <w:t>Main:</w:t>
       </w:r>
       <w:r>
         <w:br/>
       </w:r>
       <w:r>
+        <w:rPr>
+          <w:noProof/>
+        </w:rPr>
         <w:drawing>
           <wp:inline distT="0" distB="0" distL="0" distR="0" wp14:anchorId="7B17A9D9" wp14:editId="12524744">
             <wp:extent cx="5400040" cy="4295775"/>
@@ -1182,6 +985,9 @@
         <w:br/>
       </w:r>
       <w:r>
+        <w:rPr>
+          <w:noProof/>
+        </w:rPr>
         <w:drawing>
           <wp:inline distT="0" distB="0" distL="0" distR="0" wp14:anchorId="4162A35F" wp14:editId="3EE188A9">
             <wp:extent cx="3038899" cy="1829055"/>
@@ -8839,6 +8645,7 @@
   <w:style w:type="character" w:default="1" w:styleId="Fuentedeprrafopredeter">
     <w:name w:val="Default Paragraph Font"/>
     <w:uiPriority w:val="1"/>
+    <w:semiHidden/>
     <w:unhideWhenUsed/>
   </w:style>
   <w:style w:type="table" w:default="1" w:styleId="Tablanormal">

</xml_diff>